<commit_message>
js files for rolls
</commit_message>
<xml_diff>
--- a/Assignment 6.docx
+++ b/Assignment 6.docx
@@ -562,35 +562,7 @@
         <w:rPr>
           <w:rFonts w:ascii="Times New Roman" w:eastAsia="Times New Roman" w:hAnsi="Times New Roman" w:cs="Times New Roman"/>
         </w:rPr>
-        <w:t xml:space="preserve">-I created a function in my </w:t>
-      </w:r>
-      <w:proofErr w:type="spellStart"/>
-      <w:r>
-        <w:rPr>
-          <w:rFonts w:ascii="Times New Roman" w:eastAsia="Times New Roman" w:hAnsi="Times New Roman" w:cs="Times New Roman"/>
-        </w:rPr>
-        <w:t>js</w:t>
-      </w:r>
-      <w:proofErr w:type="spellEnd"/>
-      <w:r>
-        <w:rPr>
-          <w:rFonts w:ascii="Times New Roman" w:eastAsia="Times New Roman" w:hAnsi="Times New Roman" w:cs="Times New Roman"/>
-        </w:rPr>
-        <w:t xml:space="preserve"> file called </w:t>
-      </w:r>
-      <w:proofErr w:type="spellStart"/>
-      <w:r>
-        <w:rPr>
-          <w:rFonts w:ascii="Times New Roman" w:eastAsia="Times New Roman" w:hAnsi="Times New Roman" w:cs="Times New Roman"/>
-        </w:rPr>
-        <w:t>addToCart</w:t>
-      </w:r>
-      <w:proofErr w:type="spellEnd"/>
-      <w:r>
-        <w:rPr>
-          <w:rFonts w:ascii="Times New Roman" w:eastAsia="Times New Roman" w:hAnsi="Times New Roman" w:cs="Times New Roman"/>
-        </w:rPr>
-        <w:t xml:space="preserve"> that allows the user to submit something to the cart</w:t>
+        <w:t>-I created a function in my js file called addToCart that allows the user to submit something to the cart</w:t>
       </w:r>
     </w:p>
     <w:p>
@@ -714,59 +686,244 @@
           <w:rFonts w:ascii="Times New Roman" w:eastAsia="Times New Roman" w:hAnsi="Times New Roman" w:cs="Times New Roman"/>
         </w:rPr>
       </w:pPr>
+    </w:p>
+    <w:p>
+      <w:pPr>
+        <w:rPr>
+          <w:rFonts w:ascii="Times New Roman" w:eastAsia="Times New Roman" w:hAnsi="Times New Roman" w:cs="Times New Roman"/>
+        </w:rPr>
+      </w:pPr>
+      <w:r>
+        <w:rPr>
+          <w:rFonts w:ascii="Times New Roman" w:eastAsia="Times New Roman" w:hAnsi="Times New Roman" w:cs="Times New Roman"/>
+        </w:rPr>
+        <w:t>e.</w:t>
+      </w:r>
+      <w:r>
+        <w:rPr>
+          <w:rFonts w:ascii="Times New Roman" w:eastAsia="Times New Roman" w:hAnsi="Times New Roman" w:cs="Times New Roman"/>
+        </w:rPr>
+        <w:t xml:space="preserve"> The user should be able to view their shopping cart on a Shopping Cart page, see the items they selected, and remove </w:t>
+      </w:r>
+      <w:r>
+        <w:rPr>
+          <w:rFonts w:ascii="Times New Roman" w:eastAsia="Times New Roman" w:hAnsi="Times New Roman" w:cs="Times New Roman"/>
+        </w:rPr>
+        <w:t xml:space="preserve">the items they no longer want. </w:t>
+      </w:r>
+    </w:p>
+    <w:p>
+      <w:pPr>
+        <w:rPr>
+          <w:rFonts w:ascii="Times New Roman" w:hAnsi="Times New Roman" w:cs="Times New Roman"/>
+        </w:rPr>
+      </w:pPr>
+    </w:p>
+    <w:p>
+      <w:pPr>
+        <w:rPr>
+          <w:rFonts w:ascii="Times New Roman" w:hAnsi="Times New Roman" w:cs="Times New Roman"/>
+        </w:rPr>
+      </w:pPr>
+    </w:p>
+    <w:p>
+      <w:pPr>
+        <w:rPr>
+          <w:rFonts w:ascii="Times New Roman" w:hAnsi="Times New Roman" w:cs="Times New Roman"/>
+        </w:rPr>
+      </w:pPr>
+      <w:r>
+        <w:rPr>
+          <w:rFonts w:ascii="Times New Roman" w:hAnsi="Times New Roman" w:cs="Times New Roman"/>
+        </w:rPr>
+        <w:t xml:space="preserve">3. </w:t>
+      </w:r>
+      <w:r>
+        <w:rPr>
+          <w:rFonts w:ascii="Times New Roman" w:hAnsi="Times New Roman" w:cs="Times New Roman"/>
+        </w:rPr>
+        <w:t xml:space="preserve">Reflection </w:t>
+      </w:r>
+    </w:p>
+    <w:p>
+      <w:pPr>
+        <w:rPr>
+          <w:rFonts w:ascii="Times New Roman" w:hAnsi="Times New Roman" w:cs="Times New Roman"/>
+        </w:rPr>
+      </w:pPr>
+    </w:p>
+    <w:p>
+      <w:pPr>
+        <w:rPr>
+          <w:rFonts w:ascii="Times New Roman" w:hAnsi="Times New Roman" w:cs="Times New Roman"/>
+        </w:rPr>
+      </w:pPr>
+      <w:r>
+        <w:rPr>
+          <w:rFonts w:ascii="Times New Roman" w:hAnsi="Times New Roman" w:cs="Times New Roman"/>
+        </w:rPr>
+        <w:tab/>
+        <w:t>a. Challenges/Bugs did you encounter</w:t>
+      </w:r>
+    </w:p>
+    <w:p>
+      <w:pPr>
+        <w:rPr>
+          <w:rFonts w:ascii="Times New Roman" w:hAnsi="Times New Roman" w:cs="Times New Roman"/>
+        </w:rPr>
+      </w:pPr>
+      <w:r>
+        <w:rPr>
+          <w:rFonts w:ascii="Times New Roman" w:hAnsi="Times New Roman" w:cs="Times New Roman"/>
+        </w:rPr>
+        <w:tab/>
+      </w:r>
+      <w:r>
+        <w:rPr>
+          <w:rFonts w:ascii="Times New Roman" w:hAnsi="Times New Roman" w:cs="Times New Roman"/>
+        </w:rPr>
+        <w:tab/>
+        <w:t>-Understanding how to visually see something from local storage</w:t>
+      </w:r>
+    </w:p>
+    <w:p>
+      <w:pPr>
+        <w:rPr>
+          <w:rFonts w:ascii="Times New Roman" w:hAnsi="Times New Roman" w:cs="Times New Roman"/>
+        </w:rPr>
+      </w:pPr>
+      <w:r>
+        <w:rPr>
+          <w:rFonts w:ascii="Times New Roman" w:hAnsi="Times New Roman" w:cs="Times New Roman"/>
+        </w:rPr>
+        <w:tab/>
+      </w:r>
+      <w:r>
+        <w:rPr>
+          <w:rFonts w:ascii="Times New Roman" w:hAnsi="Times New Roman" w:cs="Times New Roman"/>
+        </w:rPr>
+        <w:tab/>
+        <w:t xml:space="preserve">-Arranging objects into something that is visually easy to read </w:t>
+      </w:r>
+    </w:p>
+    <w:p>
+      <w:pPr>
+        <w:rPr>
+          <w:rFonts w:ascii="Times New Roman" w:hAnsi="Times New Roman" w:cs="Times New Roman"/>
+        </w:rPr>
+      </w:pPr>
+      <w:r>
+        <w:rPr>
+          <w:rFonts w:ascii="Times New Roman" w:hAnsi="Times New Roman" w:cs="Times New Roman"/>
+        </w:rPr>
+        <w:tab/>
+      </w:r>
+      <w:r>
+        <w:rPr>
+          <w:rFonts w:ascii="Times New Roman" w:hAnsi="Times New Roman" w:cs="Times New Roman"/>
+        </w:rPr>
+        <w:tab/>
+        <w:t xml:space="preserve">-Having JSON errors with Parsing </w:t>
+      </w:r>
+    </w:p>
+    <w:p>
+      <w:pPr>
+        <w:rPr>
+          <w:rFonts w:ascii="Times New Roman" w:hAnsi="Times New Roman" w:cs="Times New Roman"/>
+        </w:rPr>
+      </w:pPr>
+      <w:r>
+        <w:rPr>
+          <w:rFonts w:ascii="Times New Roman" w:hAnsi="Times New Roman" w:cs="Times New Roman"/>
+        </w:rPr>
+        <w:tab/>
+      </w:r>
+      <w:r>
+        <w:rPr>
+          <w:rFonts w:ascii="Times New Roman" w:hAnsi="Times New Roman" w:cs="Times New Roman"/>
+        </w:rPr>
+        <w:tab/>
+        <w:t xml:space="preserve">-Having issues with Null Values </w:t>
+      </w:r>
+      <w:r>
+        <w:rPr>
+          <w:rFonts w:ascii="Times New Roman" w:hAnsi="Times New Roman" w:cs="Times New Roman"/>
+        </w:rPr>
+        <w:t>while counting the number of items within a cart</w:t>
+      </w:r>
       <w:bookmarkStart w:id="0" w:name="_GoBack"/>
       <w:bookmarkEnd w:id="0"/>
     </w:p>
     <w:p>
       <w:pPr>
         <w:rPr>
-          <w:rFonts w:ascii="Times New Roman" w:eastAsia="Times New Roman" w:hAnsi="Times New Roman" w:cs="Times New Roman"/>
-        </w:rPr>
-      </w:pPr>
-      <w:r>
-        <w:rPr>
-          <w:rFonts w:ascii="Times New Roman" w:eastAsia="Times New Roman" w:hAnsi="Times New Roman" w:cs="Times New Roman"/>
-        </w:rPr>
-        <w:t>e.</w:t>
-      </w:r>
-      <w:r>
-        <w:rPr>
-          <w:rFonts w:ascii="Times New Roman" w:eastAsia="Times New Roman" w:hAnsi="Times New Roman" w:cs="Times New Roman"/>
-        </w:rPr>
-        <w:t xml:space="preserve"> The user should be able to view their shopping cart on a Shopping Cart page, see the items they selected, and remove </w:t>
-      </w:r>
-      <w:r>
-        <w:rPr>
-          <w:rFonts w:ascii="Times New Roman" w:eastAsia="Times New Roman" w:hAnsi="Times New Roman" w:cs="Times New Roman"/>
-        </w:rPr>
-        <w:t xml:space="preserve">the items they no longer want. </w:t>
-      </w:r>
-    </w:p>
-    <w:p>
-      <w:pPr>
-        <w:rPr>
-          <w:rFonts w:ascii="Times New Roman" w:hAnsi="Times New Roman" w:cs="Times New Roman"/>
-        </w:rPr>
-      </w:pPr>
-    </w:p>
-    <w:p>
-      <w:pPr>
-        <w:rPr>
-          <w:rFonts w:ascii="Times New Roman" w:hAnsi="Times New Roman" w:cs="Times New Roman"/>
-        </w:rPr>
-      </w:pPr>
-    </w:p>
-    <w:p>
-      <w:pPr>
-        <w:rPr>
-          <w:rFonts w:ascii="Times New Roman" w:hAnsi="Times New Roman" w:cs="Times New Roman"/>
-        </w:rPr>
-      </w:pPr>
-      <w:r>
-        <w:rPr>
-          <w:rFonts w:ascii="Times New Roman" w:hAnsi="Times New Roman" w:cs="Times New Roman"/>
-        </w:rPr>
-        <w:t xml:space="preserve">3. </w:t>
+          <w:rFonts w:ascii="Times New Roman" w:hAnsi="Times New Roman" w:cs="Times New Roman"/>
+        </w:rPr>
+      </w:pPr>
+      <w:r>
+        <w:rPr>
+          <w:rFonts w:ascii="Times New Roman" w:hAnsi="Times New Roman" w:cs="Times New Roman"/>
+        </w:rPr>
+        <w:tab/>
+      </w:r>
+      <w:r>
+        <w:rPr>
+          <w:rFonts w:ascii="Times New Roman" w:hAnsi="Times New Roman" w:cs="Times New Roman"/>
+        </w:rPr>
+        <w:tab/>
+        <w:t xml:space="preserve">-Using the functions from Javascript within HTML </w:t>
+      </w:r>
+    </w:p>
+    <w:p>
+      <w:pPr>
+        <w:ind w:left="2160"/>
+        <w:rPr>
+          <w:rFonts w:ascii="Times New Roman" w:hAnsi="Times New Roman" w:cs="Times New Roman"/>
+        </w:rPr>
+      </w:pPr>
+      <w:r>
+        <w:rPr>
+          <w:rFonts w:ascii="Times New Roman" w:hAnsi="Times New Roman" w:cs="Times New Roman"/>
+        </w:rPr>
+        <w:t xml:space="preserve">*Solution: I used the onload function and did a lot of googling on understanding referencing </w:t>
+      </w:r>
+    </w:p>
+    <w:p>
+      <w:pPr>
+        <w:rPr>
+          <w:rFonts w:ascii="Times New Roman" w:hAnsi="Times New Roman" w:cs="Times New Roman"/>
+        </w:rPr>
+      </w:pPr>
+      <w:r>
+        <w:rPr>
+          <w:rFonts w:ascii="Times New Roman" w:hAnsi="Times New Roman" w:cs="Times New Roman"/>
+        </w:rPr>
+        <w:tab/>
+      </w:r>
+      <w:r>
+        <w:rPr>
+          <w:rFonts w:ascii="Times New Roman" w:hAnsi="Times New Roman" w:cs="Times New Roman"/>
+        </w:rPr>
+        <w:tab/>
+      </w:r>
+      <w:r>
+        <w:rPr>
+          <w:rFonts w:ascii="Times New Roman" w:hAnsi="Times New Roman" w:cs="Times New Roman"/>
+        </w:rPr>
+        <w:tab/>
+      </w:r>
+    </w:p>
+    <w:p>
+      <w:pPr>
+        <w:rPr>
+          <w:rFonts w:ascii="Times New Roman" w:hAnsi="Times New Roman" w:cs="Times New Roman"/>
+        </w:rPr>
+      </w:pPr>
+      <w:r>
+        <w:rPr>
+          <w:rFonts w:ascii="Times New Roman" w:hAnsi="Times New Roman" w:cs="Times New Roman"/>
+        </w:rPr>
+        <w:t xml:space="preserve"> </w:t>
       </w:r>
     </w:p>
     <w:sectPr>
@@ -1608,7 +1765,7 @@
 </file>
 
 <file path=customXml/itemProps1.xml><?xml version="1.0" encoding="utf-8"?>
-<ds:datastoreItem xmlns:ds="http://schemas.openxmlformats.org/officeDocument/2006/customXml" ds:itemID="{E3DB750B-2730-244B-BF4B-4B8E1761BD7D}">
+<ds:datastoreItem xmlns:ds="http://schemas.openxmlformats.org/officeDocument/2006/customXml" ds:itemID="{5D239A51-0008-5743-8703-6FE8A8CD8E87}">
   <ds:schemaRefs>
     <ds:schemaRef ds:uri="http://schemas.openxmlformats.org/officeDocument/2006/bibliography"/>
   </ds:schemaRefs>

</xml_diff>